<commit_message>
initial commit for C360 - update to HR walkthrough
</commit_message>
<xml_diff>
--- a/HumanResources/HR-Employee-360-Walkthrough.docx
+++ b/HumanResources/HR-Employee-360-Walkthrough.docx
@@ -53,7 +53,12 @@
             <w:pStyle w:val="TOCHeading"/>
           </w:pPr>
           <w:r>
-            <w:t>Table of Contents</w:t>
+            <w:t xml:space="preserve">Table of </w:t>
+          </w:r>
+          <w:bookmarkStart w:id="0" w:name="_GoBack"/>
+          <w:bookmarkEnd w:id="0"/>
+          <w:r>
+            <w:t>Contents</w:t>
           </w:r>
         </w:p>
         <w:p>
@@ -76,7 +81,7 @@
           <w:r>
             <w:fldChar w:fldCharType="separate"/>
           </w:r>
-          <w:hyperlink w:anchor="_Toc66871724" w:history="1">
+          <w:hyperlink w:anchor="_Toc66956292" w:history="1">
             <w:r>
               <w:rPr>
                 <w:rStyle w:val="Hyperlink"/>
@@ -104,7 +109,7 @@
                 <w:noProof/>
                 <w:webHidden/>
               </w:rPr>
-              <w:instrText xml:space="preserve"> PAGEREF _Toc66871724 \h </w:instrText>
+              <w:instrText xml:space="preserve"> PAGEREF _Toc66956292 \h </w:instrText>
             </w:r>
             <w:r>
               <w:rPr>
@@ -146,7 +151,7 @@
               <w:noProof/>
             </w:rPr>
           </w:pPr>
-          <w:hyperlink w:anchor="_Toc66871725" w:history="1">
+          <w:hyperlink w:anchor="_Toc66956293" w:history="1">
             <w:r>
               <w:rPr>
                 <w:rStyle w:val="Hyperlink"/>
@@ -174,7 +179,7 @@
                 <w:noProof/>
                 <w:webHidden/>
               </w:rPr>
-              <w:instrText xml:space="preserve"> PAGEREF _Toc66871725 \h </w:instrText>
+              <w:instrText xml:space="preserve"> PAGEREF _Toc66956293 \h </w:instrText>
             </w:r>
             <w:r>
               <w:rPr>
@@ -216,7 +221,7 @@
               <w:noProof/>
             </w:rPr>
           </w:pPr>
-          <w:hyperlink w:anchor="_Toc66871726" w:history="1">
+          <w:hyperlink w:anchor="_Toc66956294" w:history="1">
             <w:r>
               <w:rPr>
                 <w:rStyle w:val="Hyperlink"/>
@@ -244,7 +249,7 @@
                 <w:noProof/>
                 <w:webHidden/>
               </w:rPr>
-              <w:instrText xml:space="preserve"> PAGEREF _Toc66871726 \h </w:instrText>
+              <w:instrText xml:space="preserve"> PAGEREF _Toc66956294 \h </w:instrText>
             </w:r>
             <w:r>
               <w:rPr>
@@ -286,14 +291,14 @@
               <w:noProof/>
             </w:rPr>
           </w:pPr>
-          <w:hyperlink w:anchor="_Toc66871727" w:history="1">
+          <w:hyperlink w:anchor="_Toc66956295" w:history="1">
             <w:r>
               <w:rPr>
                 <w:rStyle w:val="Hyperlink"/>
                 <w:rFonts w:cstheme="minorHAnsi"/>
                 <w:noProof/>
               </w:rPr>
-              <w:t>1. Model Business Entities and Relationships with Connect</w:t>
+              <w:t>1. Connect - Model Business Entities and Relationships</w:t>
             </w:r>
             <w:r>
               <w:rPr>
@@ -314,7 +319,7 @@
                 <w:noProof/>
                 <w:webHidden/>
               </w:rPr>
-              <w:instrText xml:space="preserve"> PAGEREF _Toc66871727 \h </w:instrText>
+              <w:instrText xml:space="preserve"> PAGEREF _Toc66956295 \h </w:instrText>
             </w:r>
             <w:r>
               <w:rPr>
@@ -356,7 +361,7 @@
               <w:noProof/>
             </w:rPr>
           </w:pPr>
-          <w:hyperlink w:anchor="_Toc66871728" w:history="1">
+          <w:hyperlink w:anchor="_Toc66956296" w:history="1">
             <w:r>
               <w:rPr>
                 <w:rStyle w:val="Hyperlink"/>
@@ -384,7 +389,7 @@
                 <w:noProof/>
                 <w:webHidden/>
               </w:rPr>
-              <w:instrText xml:space="preserve"> PAGEREF _Toc66871728 \h </w:instrText>
+              <w:instrText xml:space="preserve"> PAGEREF _Toc66956296 \h </w:instrText>
             </w:r>
             <w:r>
               <w:rPr>
@@ -426,7 +431,7 @@
               <w:noProof/>
             </w:rPr>
           </w:pPr>
-          <w:hyperlink w:anchor="_Toc66871729" w:history="1">
+          <w:hyperlink w:anchor="_Toc66956297" w:history="1">
             <w:r>
               <w:rPr>
                 <w:rStyle w:val="Hyperlink"/>
@@ -454,7 +459,7 @@
                 <w:noProof/>
                 <w:webHidden/>
               </w:rPr>
-              <w:instrText xml:space="preserve"> PAGEREF _Toc66871729 \h </w:instrText>
+              <w:instrText xml:space="preserve"> PAGEREF _Toc66956297 \h </w:instrText>
             </w:r>
             <w:r>
               <w:rPr>
@@ -496,7 +501,7 @@
               <w:noProof/>
             </w:rPr>
           </w:pPr>
-          <w:hyperlink w:anchor="_Toc66871730" w:history="1">
+          <w:hyperlink w:anchor="_Toc66956298" w:history="1">
             <w:r>
               <w:rPr>
                 <w:rStyle w:val="Hyperlink"/>
@@ -524,7 +529,7 @@
                 <w:noProof/>
                 <w:webHidden/>
               </w:rPr>
-              <w:instrText xml:space="preserve"> PAGEREF _Toc66871730 \h </w:instrText>
+              <w:instrText xml:space="preserve"> PAGEREF _Toc66956298 \h </w:instrText>
             </w:r>
             <w:r>
               <w:rPr>
@@ -566,7 +571,7 @@
               <w:noProof/>
             </w:rPr>
           </w:pPr>
-          <w:hyperlink w:anchor="_Toc66871731" w:history="1">
+          <w:hyperlink w:anchor="_Toc66956299" w:history="1">
             <w:r>
               <w:rPr>
                 <w:rStyle w:val="Hyperlink"/>
@@ -594,7 +599,7 @@
                 <w:noProof/>
                 <w:webHidden/>
               </w:rPr>
-              <w:instrText xml:space="preserve"> PAGEREF _Toc66871731 \h </w:instrText>
+              <w:instrText xml:space="preserve"> PAGEREF _Toc66956299 \h </w:instrText>
             </w:r>
             <w:r>
               <w:rPr>
@@ -636,7 +641,7 @@
               <w:noProof/>
             </w:rPr>
           </w:pPr>
-          <w:hyperlink w:anchor="_Toc66871732" w:history="1">
+          <w:hyperlink w:anchor="_Toc66956300" w:history="1">
             <w:r>
               <w:rPr>
                 <w:rStyle w:val="Hyperlink"/>
@@ -664,7 +669,7 @@
                 <w:noProof/>
                 <w:webHidden/>
               </w:rPr>
-              <w:instrText xml:space="preserve"> PAGEREF _Toc66871732 \h </w:instrText>
+              <w:instrText xml:space="preserve"> PAGEREF _Toc66956300 \h </w:instrText>
             </w:r>
             <w:r>
               <w:rPr>
@@ -706,7 +711,7 @@
               <w:noProof/>
             </w:rPr>
           </w:pPr>
-          <w:hyperlink w:anchor="_Toc66871733" w:history="1">
+          <w:hyperlink w:anchor="_Toc66956301" w:history="1">
             <w:r>
               <w:rPr>
                 <w:rStyle w:val="Hyperlink"/>
@@ -734,7 +739,7 @@
                 <w:noProof/>
                 <w:webHidden/>
               </w:rPr>
-              <w:instrText xml:space="preserve"> PAGEREF _Toc66871733 \h </w:instrText>
+              <w:instrText xml:space="preserve"> PAGEREF _Toc66956301 \h </w:instrText>
             </w:r>
             <w:r>
               <w:rPr>
@@ -776,14 +781,14 @@
               <w:noProof/>
             </w:rPr>
           </w:pPr>
-          <w:hyperlink w:anchor="_Toc66871734" w:history="1">
+          <w:hyperlink w:anchor="_Toc66956302" w:history="1">
             <w:r>
               <w:rPr>
                 <w:rStyle w:val="Hyperlink"/>
                 <w:rFonts w:cstheme="minorHAnsi"/>
                 <w:noProof/>
               </w:rPr>
-              <w:t>9. Export</w:t>
+              <w:t>8. Export</w:t>
             </w:r>
             <w:r>
               <w:rPr>
@@ -804,7 +809,7 @@
                 <w:noProof/>
                 <w:webHidden/>
               </w:rPr>
-              <w:instrText xml:space="preserve"> PAGEREF _Toc66871734 \h </w:instrText>
+              <w:instrText xml:space="preserve"> PAGEREF _Toc66956302 \h </w:instrText>
             </w:r>
             <w:r>
               <w:rPr>
@@ -846,14 +851,14 @@
               <w:noProof/>
             </w:rPr>
           </w:pPr>
-          <w:hyperlink w:anchor="_Toc66871735" w:history="1">
+          <w:hyperlink w:anchor="_Toc66956303" w:history="1">
             <w:r>
               <w:rPr>
                 <w:rStyle w:val="Hyperlink"/>
                 <w:rFonts w:cstheme="minorHAnsi"/>
                 <w:noProof/>
               </w:rPr>
-              <w:t>10. Query Console - SQL Views</w:t>
+              <w:t>9. Query Console - SQL Views</w:t>
             </w:r>
             <w:r>
               <w:rPr>
@@ -874,7 +879,7 @@
                 <w:noProof/>
                 <w:webHidden/>
               </w:rPr>
-              <w:instrText xml:space="preserve"> PAGEREF _Toc66871735 \h </w:instrText>
+              <w:instrText xml:space="preserve"> PAGEREF _Toc66956303 \h </w:instrText>
             </w:r>
             <w:r>
               <w:rPr>
@@ -916,7 +921,7 @@
               <w:noProof/>
             </w:rPr>
           </w:pPr>
-          <w:hyperlink w:anchor="_Toc66871736" w:history="1">
+          <w:hyperlink w:anchor="_Toc66956304" w:history="1">
             <w:r>
               <w:rPr>
                 <w:rStyle w:val="Hyperlink"/>
@@ -943,7 +948,7 @@
                 <w:noProof/>
                 <w:webHidden/>
               </w:rPr>
-              <w:instrText xml:space="preserve"> PAGEREF _Toc66871736 \h </w:instrText>
+              <w:instrText xml:space="preserve"> PAGEREF _Toc66956304 \h </w:instrText>
             </w:r>
             <w:r>
               <w:rPr>
@@ -985,7 +990,7 @@
               <w:noProof/>
             </w:rPr>
           </w:pPr>
-          <w:hyperlink w:anchor="_Toc66871737" w:history="1">
+          <w:hyperlink w:anchor="_Toc66956305" w:history="1">
             <w:r>
               <w:rPr>
                 <w:rStyle w:val="Hyperlink"/>
@@ -1012,7 +1017,7 @@
                 <w:noProof/>
                 <w:webHidden/>
               </w:rPr>
-              <w:instrText xml:space="preserve"> PAGEREF _Toc66871737 \h </w:instrText>
+              <w:instrText xml:space="preserve"> PAGEREF _Toc66956305 \h </w:instrText>
             </w:r>
             <w:r>
               <w:rPr>
@@ -1062,14 +1067,14 @@
           <w:rFonts w:asciiTheme="minorHAnsi" w:hAnsiTheme="minorHAnsi" w:cstheme="minorHAnsi"/>
         </w:rPr>
       </w:pPr>
-      <w:bookmarkStart w:id="0" w:name="_Toc66871724"/>
+      <w:bookmarkStart w:id="1" w:name="_Toc66956292"/>
       <w:r>
         <w:rPr>
           <w:rFonts w:asciiTheme="minorHAnsi" w:hAnsiTheme="minorHAnsi" w:cstheme="minorHAnsi"/>
         </w:rPr>
         <w:t>Intro</w:t>
       </w:r>
-      <w:bookmarkEnd w:id="0"/>
+      <w:bookmarkEnd w:id="1"/>
     </w:p>
     <w:p>
       <w:r>
@@ -1126,7 +1131,6 @@
           <w:u w:val="single"/>
         </w:rPr>
       </w:pPr>
-      <w:bookmarkStart w:id="1" w:name="_GoBack"/>
       <w:r>
         <w:rPr>
           <w:b/>
@@ -1142,8 +1146,7 @@
           <w:rFonts w:asciiTheme="minorHAnsi" w:hAnsiTheme="minorHAnsi" w:cstheme="minorHAnsi"/>
         </w:rPr>
       </w:pPr>
-      <w:bookmarkStart w:id="2" w:name="_Toc66871725"/>
-      <w:bookmarkEnd w:id="1"/>
+      <w:bookmarkStart w:id="2" w:name="_Toc66956293"/>
       <w:r>
         <w:rPr>
           <w:rFonts w:asciiTheme="minorHAnsi" w:hAnsiTheme="minorHAnsi" w:cstheme="minorHAnsi"/>
@@ -1373,7 +1376,7 @@
           <w:rFonts w:asciiTheme="minorHAnsi" w:hAnsiTheme="minorHAnsi" w:cstheme="minorHAnsi"/>
         </w:rPr>
       </w:pPr>
-      <w:bookmarkStart w:id="3" w:name="_Toc66871726"/>
+      <w:bookmarkStart w:id="3" w:name="_Toc66956294"/>
       <w:r>
         <w:rPr>
           <w:rFonts w:asciiTheme="minorHAnsi" w:hAnsiTheme="minorHAnsi" w:cstheme="minorHAnsi"/>
@@ -1879,30 +1882,30 @@
           <w:rFonts w:asciiTheme="minorHAnsi" w:hAnsiTheme="minorHAnsi" w:cstheme="minorHAnsi"/>
         </w:rPr>
       </w:pPr>
-      <w:bookmarkStart w:id="4" w:name="_Toc66871727"/>
+      <w:bookmarkStart w:id="4" w:name="_Toc66956295"/>
       <w:r>
         <w:rPr>
           <w:rFonts w:asciiTheme="minorHAnsi" w:hAnsiTheme="minorHAnsi" w:cstheme="minorHAnsi"/>
         </w:rPr>
-        <w:t>1. Model Business Entities</w:t>
+        <w:t xml:space="preserve">1. </w:t>
       </w:r>
       <w:r>
         <w:rPr>
           <w:rFonts w:asciiTheme="minorHAnsi" w:hAnsiTheme="minorHAnsi" w:cstheme="minorHAnsi"/>
         </w:rPr>
+        <w:t xml:space="preserve">Connect - </w:t>
+      </w:r>
+      <w:r>
+        <w:rPr>
+          <w:rFonts w:asciiTheme="minorHAnsi" w:hAnsiTheme="minorHAnsi" w:cstheme="minorHAnsi"/>
+        </w:rPr>
+        <w:t>Model Business Entities</w:t>
+      </w:r>
+      <w:r>
+        <w:rPr>
+          <w:rFonts w:asciiTheme="minorHAnsi" w:hAnsiTheme="minorHAnsi" w:cstheme="minorHAnsi"/>
+        </w:rPr>
         <w:t xml:space="preserve"> and Relationships</w:t>
-      </w:r>
-      <w:r>
-        <w:rPr>
-          <w:rFonts w:asciiTheme="minorHAnsi" w:hAnsiTheme="minorHAnsi" w:cstheme="minorHAnsi"/>
-        </w:rPr>
-        <w:t xml:space="preserve"> with Con</w:t>
-      </w:r>
-      <w:r>
-        <w:rPr>
-          <w:rFonts w:asciiTheme="minorHAnsi" w:hAnsiTheme="minorHAnsi" w:cstheme="minorHAnsi"/>
-        </w:rPr>
-        <w:t>nect</w:t>
       </w:r>
       <w:bookmarkEnd w:id="4"/>
     </w:p>
@@ -5196,7 +5199,7 @@
           <w:rFonts w:asciiTheme="minorHAnsi" w:hAnsiTheme="minorHAnsi" w:cstheme="minorHAnsi"/>
         </w:rPr>
       </w:pPr>
-      <w:bookmarkStart w:id="5" w:name="_Toc66871728"/>
+      <w:bookmarkStart w:id="5" w:name="_Toc66956296"/>
       <w:r>
         <w:rPr>
           <w:rFonts w:asciiTheme="minorHAnsi" w:hAnsiTheme="minorHAnsi" w:cstheme="minorHAnsi"/>
@@ -5404,7 +5407,19 @@
         <w:rPr>
           <w:i/>
         </w:rPr>
-        <w:t>DHCCE provides an Upload tab, which allows you to load your data through drag and drop.  Your flows can then start with a mapping step.</w:t>
+        <w:t>DHCCE provides an Upload tab, which allows you to load your data through drag and drop.  Your flows can then start with a mapping step</w:t>
+      </w:r>
+      <w:r>
+        <w:rPr>
+          <w:i/>
+        </w:rPr>
+        <w:t xml:space="preserve"> and don’t require an ingest step</w:t>
+      </w:r>
+      <w:r>
+        <w:rPr>
+          <w:i/>
+        </w:rPr>
+        <w:t>.</w:t>
       </w:r>
     </w:p>
     <w:p>
@@ -5492,7 +5507,18 @@
         <w:t xml:space="preserve">Action: </w:t>
       </w:r>
       <w:r>
-        <w:t>Click Run Steps</w:t>
+        <w:t xml:space="preserve">With </w:t>
+      </w:r>
+      <w:proofErr w:type="spellStart"/>
+      <w:r>
+        <w:t>MountainTopEmployees</w:t>
+      </w:r>
+      <w:proofErr w:type="spellEnd"/>
+      <w:r>
+        <w:t xml:space="preserve"> flow selected, C</w:t>
+      </w:r>
+      <w:r>
+        <w:t>lick Run Steps</w:t>
       </w:r>
     </w:p>
     <w:p>
@@ -5594,7 +5620,7 @@
           <w:rFonts w:asciiTheme="minorHAnsi" w:hAnsiTheme="minorHAnsi" w:cstheme="minorHAnsi"/>
         </w:rPr>
       </w:pPr>
-      <w:bookmarkStart w:id="6" w:name="_Toc66871729"/>
+      <w:bookmarkStart w:id="6" w:name="_Toc66956297"/>
       <w:r>
         <w:rPr>
           <w:rFonts w:asciiTheme="minorHAnsi" w:hAnsiTheme="minorHAnsi" w:cstheme="minorHAnsi"/>
@@ -5618,7 +5644,25 @@
     </w:p>
     <w:p>
       <w:r>
-        <w:t>The next step is to map those sources to our model.  For that, we created mapping steps.  But we don’t have to do any mapping to start</w:t>
+        <w:t xml:space="preserve">The next step is to map those </w:t>
+      </w:r>
+      <w:r>
+        <w:t xml:space="preserve">raw data </w:t>
+      </w:r>
+      <w:r>
+        <w:t>sources</w:t>
+      </w:r>
+      <w:r>
+        <w:t xml:space="preserve"> we just loaded</w:t>
+      </w:r>
+      <w:r>
+        <w:t xml:space="preserve"> to </w:t>
+      </w:r>
+      <w:r>
+        <w:t>our model.  For that, we create</w:t>
+      </w:r>
+      <w:r>
+        <w:t xml:space="preserve"> mapping steps.  But we don’t have to do any mapping to start</w:t>
       </w:r>
       <w:r>
         <w:t xml:space="preserve"> getting insights into our data!</w:t>
@@ -5626,7 +5670,13 @@
     </w:p>
     <w:p>
       <w:r>
-        <w:t xml:space="preserve">When we loaded it into MarkLogic, all text and structure was indexed for us.  We can immediately start to explore this data from the </w:t>
+        <w:t xml:space="preserve">When we </w:t>
+      </w:r>
+      <w:r>
+        <w:t>load data</w:t>
+      </w:r>
+      <w:r>
+        <w:t xml:space="preserve"> into MarkLogic, all text and structure was indexed for us.  We can immediately start to explore this data from the </w:t>
       </w:r>
       <w:r>
         <w:t>Explore</w:t>
@@ -5885,7 +5935,7 @@
           <w:rFonts w:asciiTheme="minorHAnsi" w:hAnsiTheme="minorHAnsi" w:cstheme="minorHAnsi"/>
         </w:rPr>
       </w:pPr>
-      <w:bookmarkStart w:id="7" w:name="_Toc66871730"/>
+      <w:bookmarkStart w:id="7" w:name="_Toc66956298"/>
       <w:r>
         <w:rPr>
           <w:rFonts w:asciiTheme="minorHAnsi" w:hAnsiTheme="minorHAnsi" w:cstheme="minorHAnsi"/>
@@ -6348,7 +6398,7 @@
           <w:rFonts w:asciiTheme="minorHAnsi" w:hAnsiTheme="minorHAnsi" w:cstheme="minorHAnsi"/>
         </w:rPr>
       </w:pPr>
-      <w:bookmarkStart w:id="8" w:name="_Toc66871731"/>
+      <w:bookmarkStart w:id="8" w:name="_Toc66956299"/>
       <w:r>
         <w:rPr>
           <w:rFonts w:asciiTheme="minorHAnsi" w:hAnsiTheme="minorHAnsi" w:cstheme="minorHAnsi"/>
@@ -6647,7 +6697,19 @@
         <w:rPr>
           <w:i/>
         </w:rPr>
-        <w:t xml:space="preserve"> nodes in the Concept Connector info tab. </w:t>
+        <w:t xml:space="preserve"> nodes in the </w:t>
+      </w:r>
+      <w:r>
+        <w:rPr>
+          <w:i/>
+        </w:rPr>
+        <w:t>Connect</w:t>
+      </w:r>
+      <w:r>
+        <w:rPr>
+          <w:i/>
+        </w:rPr>
+        <w:t xml:space="preserve"> info tab. </w:t>
       </w:r>
     </w:p>
     <w:p>
@@ -7945,7 +8007,7 @@
           <w:rFonts w:asciiTheme="minorHAnsi" w:hAnsiTheme="minorHAnsi" w:cstheme="minorHAnsi"/>
         </w:rPr>
       </w:pPr>
-      <w:bookmarkStart w:id="9" w:name="_Toc66871732"/>
+      <w:bookmarkStart w:id="9" w:name="_Toc66956300"/>
       <w:r>
         <w:rPr>
           <w:rFonts w:asciiTheme="minorHAnsi" w:hAnsiTheme="minorHAnsi" w:cstheme="minorHAnsi"/>
@@ -8545,13 +8607,9 @@
       <w:r>
         <w:t xml:space="preserve"> and an </w:t>
       </w:r>
-      <w:proofErr w:type="spellStart"/>
-      <w:proofErr w:type="gramStart"/>
-      <w:r>
-        <w:t>acton</w:t>
-      </w:r>
-      <w:proofErr w:type="spellEnd"/>
-      <w:proofErr w:type="gramEnd"/>
+      <w:r>
+        <w:t>action</w:t>
+      </w:r>
       <w:r>
         <w:t xml:space="preserve">.  If the sum of the values for matches reaches the threshold, the </w:t>
       </w:r>
@@ -9199,14 +9257,22 @@
       <w:r>
         <w:t xml:space="preserve">run the </w:t>
       </w:r>
+      <w:proofErr w:type="spellStart"/>
       <w:r>
         <w:t>CoastalEmployees</w:t>
       </w:r>
-      <w:r>
-        <w:t xml:space="preserve"> in QuickS</w:t>
-      </w:r>
-      <w:r>
-        <w:t>tart</w:t>
+      <w:proofErr w:type="spellEnd"/>
+      <w:r>
+        <w:t xml:space="preserve"> </w:t>
+      </w:r>
+      <w:r>
+        <w:t xml:space="preserve">flow </w:t>
+      </w:r>
+      <w:r>
+        <w:t xml:space="preserve">in </w:t>
+      </w:r>
+      <w:r>
+        <w:t>Integrate</w:t>
       </w:r>
       <w:r>
         <w:t xml:space="preserve">. </w:t>
@@ -9444,7 +9510,7 @@
           <w:rFonts w:asciiTheme="minorHAnsi" w:hAnsiTheme="minorHAnsi" w:cstheme="minorHAnsi"/>
         </w:rPr>
       </w:pPr>
-      <w:bookmarkStart w:id="10" w:name="_Toc66871733"/>
+      <w:bookmarkStart w:id="10" w:name="_Toc66956301"/>
       <w:r>
         <w:rPr>
           <w:rFonts w:asciiTheme="minorHAnsi" w:hAnsiTheme="minorHAnsi" w:cstheme="minorHAnsi"/>
@@ -9494,7 +9560,13 @@
         <w:t>the Data Hub</w:t>
       </w:r>
       <w:r>
-        <w:t>. With our Connect whiteboard model, we can demonstrate what this looks like in action.</w:t>
+        <w:t xml:space="preserve">. With our Connect whiteboard model, we can </w:t>
+      </w:r>
+      <w:r>
+        <w:t>illustrate</w:t>
+      </w:r>
+      <w:r>
+        <w:t xml:space="preserve"> what this looks like in action.</w:t>
       </w:r>
     </w:p>
     <w:p>
@@ -10363,75 +10435,69 @@
           <w:rFonts w:asciiTheme="minorHAnsi" w:hAnsiTheme="minorHAnsi" w:cstheme="minorHAnsi"/>
         </w:rPr>
       </w:pPr>
-      <w:bookmarkStart w:id="11" w:name="_Toc66871734"/>
+      <w:bookmarkStart w:id="11" w:name="_Toc66956302"/>
       <w:r>
         <w:rPr>
           <w:rFonts w:asciiTheme="minorHAnsi" w:hAnsiTheme="minorHAnsi" w:cstheme="minorHAnsi"/>
         </w:rPr>
+        <w:t>8</w:t>
+      </w:r>
+      <w:r>
+        <w:rPr>
+          <w:rFonts w:asciiTheme="minorHAnsi" w:hAnsiTheme="minorHAnsi" w:cstheme="minorHAnsi"/>
+        </w:rPr>
+        <w:t xml:space="preserve">. </w:t>
+      </w:r>
+      <w:r>
+        <w:rPr>
+          <w:rFonts w:asciiTheme="minorHAnsi" w:hAnsiTheme="minorHAnsi" w:cstheme="minorHAnsi"/>
+        </w:rPr>
+        <w:t>Export</w:t>
+      </w:r>
+      <w:bookmarkEnd w:id="11"/>
+      <w:r>
+        <w:rPr>
+          <w:rFonts w:asciiTheme="minorHAnsi" w:hAnsiTheme="minorHAnsi" w:cstheme="minorHAnsi"/>
+        </w:rPr>
+        <w:t xml:space="preserve"> </w:t>
+      </w:r>
+    </w:p>
+    <w:p>
+      <w:r>
+        <w:t xml:space="preserve">We know that many of our consumers will still want to interact with the data we’ve integrated in the way they’re familiar with.  NoSQL in MarkLogic means Not Only SQL.  But MarkLogic can definitely do SQL  </w:t>
+      </w:r>
+    </w:p>
+    <w:p>
+      <w:r>
+        <w:t>From the Export tab, we can export .csv files of our harmonized entities and then open these in our BI Tool of choice.</w:t>
+      </w:r>
+    </w:p>
+    <w:p>
+      <w:r>
+        <w:t xml:space="preserve">MarkLogic also has connectors for Tableau and </w:t>
+      </w:r>
+      <w:proofErr w:type="spellStart"/>
+      <w:r>
+        <w:t>PowerBi</w:t>
+      </w:r>
+      <w:proofErr w:type="spellEnd"/>
+      <w:r>
+        <w:t xml:space="preserve"> that can also be used with the following default views created in section 10 below.</w:t>
+      </w:r>
+    </w:p>
+    <w:p>
+      <w:pPr>
+        <w:pStyle w:val="Heading1"/>
+        <w:rPr>
+          <w:rFonts w:asciiTheme="minorHAnsi" w:hAnsiTheme="minorHAnsi" w:cstheme="minorHAnsi"/>
+        </w:rPr>
+      </w:pPr>
+      <w:bookmarkStart w:id="12" w:name="_Toc66956303"/>
+      <w:r>
+        <w:rPr>
+          <w:rFonts w:asciiTheme="minorHAnsi" w:hAnsiTheme="minorHAnsi" w:cstheme="minorHAnsi"/>
+        </w:rPr>
         <w:t>9</w:t>
-      </w:r>
-      <w:r>
-        <w:rPr>
-          <w:rFonts w:asciiTheme="minorHAnsi" w:hAnsiTheme="minorHAnsi" w:cstheme="minorHAnsi"/>
-        </w:rPr>
-        <w:t xml:space="preserve">. </w:t>
-      </w:r>
-      <w:r>
-        <w:rPr>
-          <w:rFonts w:asciiTheme="minorHAnsi" w:hAnsiTheme="minorHAnsi" w:cstheme="minorHAnsi"/>
-        </w:rPr>
-        <w:t>Export</w:t>
-      </w:r>
-      <w:bookmarkEnd w:id="11"/>
-      <w:r>
-        <w:rPr>
-          <w:rFonts w:asciiTheme="minorHAnsi" w:hAnsiTheme="minorHAnsi" w:cstheme="minorHAnsi"/>
-        </w:rPr>
-        <w:t xml:space="preserve"> </w:t>
-      </w:r>
-    </w:p>
-    <w:p>
-      <w:r>
-        <w:t>W</w:t>
-      </w:r>
-      <w:r>
-        <w:t>e know that many of our consumers will still want to interact with the data we’ve integrated in the way they’re familiar with.  NoSQL in MarkLogic means Not Only SQL.  But MarkLogic</w:t>
-      </w:r>
-      <w:r>
-        <w:t xml:space="preserve"> can definitely do SQL  </w:t>
-      </w:r>
-    </w:p>
-    <w:p>
-      <w:r>
-        <w:t>From the Export tab, we can export .csv files of our harmonized entities and then open these in our BI Tool of choice.</w:t>
-      </w:r>
-    </w:p>
-    <w:p>
-      <w:r>
-        <w:t xml:space="preserve">MarkLogic also has connectors for Tableau and </w:t>
-      </w:r>
-      <w:proofErr w:type="spellStart"/>
-      <w:r>
-        <w:t>PowerBi</w:t>
-      </w:r>
-      <w:proofErr w:type="spellEnd"/>
-      <w:r>
-        <w:t xml:space="preserve"> that can also be used with the following default views created in section 10 below.</w:t>
-      </w:r>
-    </w:p>
-    <w:p>
-      <w:pPr>
-        <w:pStyle w:val="Heading1"/>
-        <w:rPr>
-          <w:rFonts w:asciiTheme="minorHAnsi" w:hAnsiTheme="minorHAnsi" w:cstheme="minorHAnsi"/>
-        </w:rPr>
-      </w:pPr>
-      <w:bookmarkStart w:id="12" w:name="_Toc66871735"/>
-      <w:r>
-        <w:rPr>
-          <w:rFonts w:asciiTheme="minorHAnsi" w:hAnsiTheme="minorHAnsi" w:cstheme="minorHAnsi"/>
-        </w:rPr>
-        <w:t>10</w:t>
       </w:r>
       <w:r>
         <w:rPr>
@@ -10625,7 +10691,13 @@
         <w:rPr>
           <w:rFonts w:cstheme="minorHAnsi"/>
         </w:rPr>
-        <w:t xml:space="preserve">to demonstrate all the views </w:t>
+        <w:t>for viewing</w:t>
+      </w:r>
+      <w:r>
+        <w:rPr>
+          <w:rFonts w:cstheme="minorHAnsi"/>
+        </w:rPr>
+        <w:t xml:space="preserve"> all the views </w:t>
       </w:r>
       <w:r>
         <w:rPr>
@@ -10647,7 +10719,7 @@
           <w:rFonts w:asciiTheme="minorHAnsi" w:hAnsiTheme="minorHAnsi"/>
         </w:rPr>
       </w:pPr>
-      <w:bookmarkStart w:id="13" w:name="_Toc66871736"/>
+      <w:bookmarkStart w:id="13" w:name="_Toc66956304"/>
       <w:r>
         <w:rPr>
           <w:rFonts w:asciiTheme="minorHAnsi" w:hAnsiTheme="minorHAnsi"/>
@@ -10882,7 +10954,7 @@
           <w:rFonts w:asciiTheme="minorHAnsi" w:hAnsiTheme="minorHAnsi"/>
         </w:rPr>
       </w:pPr>
-      <w:bookmarkStart w:id="14" w:name="_Toc66871737"/>
+      <w:bookmarkStart w:id="14" w:name="_Toc66956305"/>
       <w:r>
         <w:rPr>
           <w:rFonts w:asciiTheme="minorHAnsi" w:hAnsiTheme="minorHAnsi"/>
@@ -10908,13 +10980,25 @@
         <w:rPr>
           <w:i/>
         </w:rPr>
-        <w:t xml:space="preserve">Connect and Explore and Pipes </w:t>
+        <w:t xml:space="preserve">Connect and Explore </w:t>
       </w:r>
       <w:r>
         <w:rPr>
           <w:i/>
         </w:rPr>
-        <w:t>not covered in this script, please refer to the guides for the individual components on the wiki</w:t>
+        <w:t xml:space="preserve">not covered in this </w:t>
+      </w:r>
+      <w:r>
+        <w:rPr>
+          <w:i/>
+        </w:rPr>
+        <w:t>walkthrough</w:t>
+      </w:r>
+      <w:r>
+        <w:rPr>
+          <w:i/>
+        </w:rPr>
+        <w:t>, please refer to the guides for the individual components on the wiki</w:t>
       </w:r>
       <w:r>
         <w:rPr>
@@ -15775,7 +15859,7 @@
 </file>
 
 <file path=customXml/itemProps1.xml><?xml version="1.0" encoding="utf-8"?>
-<ds:datastoreItem xmlns:ds="http://schemas.openxmlformats.org/officeDocument/2006/customXml" ds:itemID="{5CED17BE-D9CA-431D-908D-B093004F5C45}">
+<ds:datastoreItem xmlns:ds="http://schemas.openxmlformats.org/officeDocument/2006/customXml" ds:itemID="{49558258-1DFC-472D-A9E4-B5784CD21D5F}">
   <ds:schemaRefs>
     <ds:schemaRef ds:uri="http://schemas.openxmlformats.org/officeDocument/2006/bibliography"/>
   </ds:schemaRefs>

</xml_diff>